<commit_message>
Checking in Task 3 Initial
</commit_message>
<xml_diff>
--- a/Task 3/Introduction to Systems Thinking - D372 - Shawn Watts - Task 3.docx
+++ b/Task 3/Introduction to Systems Thinking - D372 - Shawn Watts - Task 3.docx
@@ -131,7 +131,7 @@
           <w:sz w:val="28"/>
           <w:szCs w:val="28"/>
         </w:rPr>
-        <w:t>2</w:t>
+        <w:t>3</w:t>
       </w:r>
     </w:p>
     <w:p>
@@ -175,10 +175,125 @@
       </w:r>
     </w:p>
     <w:p>
-      <w:pPr>
+      <w:r>
+        <w:br w:type="page"/>
+      </w:r>
+    </w:p>
+    <w:p>
+      <w:pPr>
+        <w:pStyle w:val="Heading3"/>
+        <w:spacing w:line="480" w:lineRule="auto"/>
         <w:jc w:val="center"/>
-      </w:pPr>
-    </w:p>
+        <w:rPr>
+          <w:rFonts w:ascii="Arial" w:eastAsia="Times New Roman" w:hAnsi="Arial" w:cs="Arial"/>
+        </w:rPr>
+      </w:pPr>
+      <w:r>
+        <w:rPr>
+          <w:rFonts w:ascii="Arial" w:eastAsia="Times New Roman" w:hAnsi="Arial" w:cs="Arial"/>
+        </w:rPr>
+        <w:lastRenderedPageBreak/>
+        <w:t>References</w:t>
+      </w:r>
+    </w:p>
+    <w:p>
+      <w:pPr>
+        <w:spacing w:after="0" w:line="480" w:lineRule="auto"/>
+        <w:rPr>
+          <w:rFonts w:ascii="Arial" w:eastAsia="Times New Roman" w:hAnsi="Arial" w:cs="Arial"/>
+          <w:sz w:val="28"/>
+          <w:szCs w:val="28"/>
+        </w:rPr>
+      </w:pPr>
+    </w:p>
+    <w:p>
+      <w:pPr>
+        <w:pStyle w:val="NormalWeb"/>
+        <w:spacing w:before="0" w:beforeAutospacing="0" w:after="0" w:afterAutospacing="0" w:line="480" w:lineRule="auto"/>
+        <w:ind w:left="720" w:hanging="720"/>
+        <w:rPr>
+          <w:rFonts w:ascii="Arial" w:hAnsi="Arial" w:cs="Arial"/>
+        </w:rPr>
+      </w:pPr>
+      <w:r>
+        <w:rPr>
+          <w:rFonts w:ascii="Arial" w:hAnsi="Arial" w:cs="Arial"/>
+        </w:rPr>
+        <w:t xml:space="preserve">H Kim, D. (1992). Systems Archetypes I: Diagnosing systemic issues and designing High-Leverage interventions. </w:t>
+      </w:r>
+      <w:r>
+        <w:rPr>
+          <w:rFonts w:ascii="Arial" w:hAnsi="Arial" w:cs="Arial"/>
+          <w:i/>
+          <w:iCs/>
+        </w:rPr>
+        <w:t>The Toolbox Reprint Series</w:t>
+      </w:r>
+      <w:r>
+        <w:rPr>
+          <w:rFonts w:ascii="Arial" w:hAnsi="Arial" w:cs="Arial"/>
+        </w:rPr>
+        <w:t xml:space="preserve">. </w:t>
+      </w:r>
+      <w:hyperlink r:id="rId4" w:history="1">
+        <w:r>
+          <w:rPr>
+            <w:rStyle w:val="Hyperlink"/>
+            <w:rFonts w:ascii="Arial" w:eastAsiaTheme="majorEastAsia" w:hAnsi="Arial" w:cs="Arial"/>
+          </w:rPr>
+          <w:t>https://thesystemsthinker.com/applying-systems-archetypes/</w:t>
+        </w:r>
+      </w:hyperlink>
+      <w:r>
+        <w:rPr>
+          <w:rStyle w:val="url"/>
+          <w:rFonts w:ascii="Arial" w:eastAsiaTheme="majorEastAsia" w:hAnsi="Arial" w:cs="Arial"/>
+        </w:rPr>
+        <w:t xml:space="preserve"> </w:t>
+      </w:r>
+    </w:p>
+    <w:p>
+      <w:pPr>
+        <w:pStyle w:val="NormalWeb"/>
+        <w:spacing w:line="480" w:lineRule="auto"/>
+        <w:ind w:left="567" w:hanging="567"/>
+        <w:rPr>
+          <w:rFonts w:ascii="Arial" w:hAnsi="Arial" w:cs="Arial"/>
+        </w:rPr>
+      </w:pPr>
+      <w:r>
+        <w:rPr>
+          <w:rFonts w:ascii="Arial" w:hAnsi="Arial" w:cs="Arial"/>
+        </w:rPr>
+        <w:t xml:space="preserve">WGU. (2020). Introduction to Systems Thinking. </w:t>
+      </w:r>
+    </w:p>
+    <w:p>
+      <w:pPr>
+        <w:pStyle w:val="NormalWeb"/>
+        <w:spacing w:line="480" w:lineRule="auto"/>
+        <w:ind w:left="567"/>
+        <w:rPr>
+          <w:rFonts w:ascii="Arial" w:hAnsi="Arial" w:cs="Arial"/>
+        </w:rPr>
+      </w:pPr>
+      <w:hyperlink r:id="rId5" w:history="1">
+        <w:r>
+          <w:rPr>
+            <w:rStyle w:val="Hyperlink"/>
+            <w:rFonts w:ascii="Arial" w:hAnsi="Arial" w:cs="Arial"/>
+          </w:rPr>
+          <w:t>https://apps.cgp-oex.wgu.edu/wgulearning/course/course-v1:WGUx+OEX0102+v01/block-v1:WGUx+OEX0102+v01+type@sequential+block@1f3cc1fe0efb4e5cbb169acf0c0951b4/block-v1:WGUx+OEX0102+v01+type@vertical+block@79edae5127984499b969c05f1934a237</w:t>
+        </w:r>
+      </w:hyperlink>
+      <w:r>
+        <w:rPr>
+          <w:rFonts w:ascii="Arial" w:hAnsi="Arial" w:cs="Arial"/>
+        </w:rPr>
+        <w:t xml:space="preserve"> </w:t>
+      </w:r>
+    </w:p>
+    <w:p/>
     <w:sectPr>
       <w:pgSz w:w="12240" w:h="15840"/>
       <w:pgMar w:top="1440" w:right="1440" w:bottom="1440" w:left="1440" w:header="720" w:footer="720" w:gutter="0"/>
@@ -1111,6 +1226,37 @@
       <w:spacing w:val="5"/>
     </w:rPr>
   </w:style>
+  <w:style w:type="character" w:styleId="Hyperlink">
+    <w:name w:val="Hyperlink"/>
+    <w:basedOn w:val="DefaultParagraphFont"/>
+    <w:uiPriority w:val="99"/>
+    <w:unhideWhenUsed/>
+    <w:rsid w:val="006A6711"/>
+    <w:rPr>
+      <w:color w:val="467886" w:themeColor="hyperlink"/>
+      <w:u w:val="single"/>
+    </w:rPr>
+  </w:style>
+  <w:style w:type="paragraph" w:styleId="NormalWeb">
+    <w:name w:val="Normal (Web)"/>
+    <w:basedOn w:val="Normal"/>
+    <w:uiPriority w:val="99"/>
+    <w:unhideWhenUsed/>
+    <w:rsid w:val="006A6711"/>
+    <w:pPr>
+      <w:spacing w:before="100" w:beforeAutospacing="1" w:after="100" w:afterAutospacing="1" w:line="240" w:lineRule="auto"/>
+    </w:pPr>
+    <w:rPr>
+      <w:rFonts w:ascii="Times New Roman" w:eastAsia="Times New Roman" w:hAnsi="Times New Roman" w:cs="Times New Roman"/>
+      <w:sz w:val="24"/>
+      <w:szCs w:val="24"/>
+    </w:rPr>
+  </w:style>
+  <w:style w:type="character" w:customStyle="1" w:styleId="url">
+    <w:name w:val="url"/>
+    <w:basedOn w:val="DefaultParagraphFont"/>
+    <w:rsid w:val="006A6711"/>
+  </w:style>
 </w:styles>
 </file>
 

</xml_diff>

<commit_message>
Checking in Task 3 Submission
</commit_message>
<xml_diff>
--- a/Task 3/Introduction to Systems Thinking - D372 - Shawn Watts - Task 3.docx
+++ b/Task 3/Introduction to Systems Thinking - D372 - Shawn Watts - Task 3.docx
@@ -250,13 +250,17 @@
         </w:tabs>
         <w:rPr>
           <w:rFonts w:ascii="Arial" w:hAnsi="Arial" w:cs="Arial"/>
-          <w:sz w:val="24"/>
-          <w:szCs w:val="24"/>
-        </w:rPr>
-      </w:pPr>
-      <w:r>
-        <w:rPr>
-          <w:rFonts w:ascii="Arial" w:hAnsi="Arial" w:cs="Arial"/>
+          <w:b/>
+          <w:bCs/>
+          <w:sz w:val="24"/>
+          <w:szCs w:val="24"/>
+        </w:rPr>
+      </w:pPr>
+      <w:r>
+        <w:rPr>
+          <w:rFonts w:ascii="Arial" w:hAnsi="Arial" w:cs="Arial"/>
+          <w:b/>
+          <w:bCs/>
           <w:sz w:val="24"/>
           <w:szCs w:val="24"/>
         </w:rPr>
@@ -265,6 +269,8 @@
       <w:r>
         <w:rPr>
           <w:rFonts w:ascii="Arial" w:hAnsi="Arial" w:cs="Arial"/>
+          <w:b/>
+          <w:bCs/>
           <w:sz w:val="24"/>
           <w:szCs w:val="24"/>
         </w:rPr>
@@ -273,6 +279,8 @@
       <w:r>
         <w:rPr>
           <w:rFonts w:ascii="Arial" w:hAnsi="Arial" w:cs="Arial"/>
+          <w:b/>
+          <w:bCs/>
           <w:sz w:val="24"/>
           <w:szCs w:val="24"/>
         </w:rPr>
@@ -297,25 +305,31 @@
           <w:sz w:val="24"/>
           <w:szCs w:val="24"/>
         </w:rPr>
-        <w:t xml:space="preserve">For </w:t>
-      </w:r>
-      <w:proofErr w:type="spellStart"/>
-      <w:r>
-        <w:rPr>
-          <w:rFonts w:ascii="Arial" w:hAnsi="Arial" w:cs="Arial"/>
-          <w:sz w:val="24"/>
-          <w:szCs w:val="24"/>
-        </w:rPr>
-        <w:t>Jaechap</w:t>
-      </w:r>
-      <w:proofErr w:type="spellEnd"/>
-      <w:r>
-        <w:rPr>
-          <w:rFonts w:ascii="Arial" w:hAnsi="Arial" w:cs="Arial"/>
-          <w:sz w:val="24"/>
-          <w:szCs w:val="24"/>
-        </w:rPr>
-        <w:t xml:space="preserve">, the CEO mandated a new tool in order to keep up with the competition. Middle management passed this along to the team. </w:t>
+        <w:t xml:space="preserve">For Jaechap, the CEO mandated a new tool </w:t>
+      </w:r>
+      <w:r>
+        <w:rPr>
+          <w:rFonts w:ascii="Arial" w:hAnsi="Arial" w:cs="Arial"/>
+          <w:sz w:val="24"/>
+          <w:szCs w:val="24"/>
+        </w:rPr>
+        <w:t>to</w:t>
+      </w:r>
+      <w:r>
+        <w:rPr>
+          <w:rFonts w:ascii="Arial" w:hAnsi="Arial" w:cs="Arial"/>
+          <w:sz w:val="24"/>
+          <w:szCs w:val="24"/>
+        </w:rPr>
+        <w:t xml:space="preserve"> keep up with the competition. Middle management passed this along to the team </w:t>
+      </w:r>
+      <w:r>
+        <w:rPr>
+          <w:rFonts w:ascii="Arial" w:hAnsi="Arial" w:cs="Arial"/>
+          <w:sz w:val="24"/>
+          <w:szCs w:val="24"/>
+        </w:rPr>
+        <w:t>(Scenario 1).</w:t>
       </w:r>
     </w:p>
     <w:p>
@@ -443,13 +457,17 @@
         </w:tabs>
         <w:rPr>
           <w:rFonts w:ascii="Arial" w:hAnsi="Arial" w:cs="Arial"/>
-          <w:sz w:val="24"/>
-          <w:szCs w:val="24"/>
-        </w:rPr>
-      </w:pPr>
-      <w:r>
-        <w:rPr>
-          <w:rFonts w:ascii="Arial" w:hAnsi="Arial" w:cs="Arial"/>
+          <w:b/>
+          <w:bCs/>
+          <w:sz w:val="24"/>
+          <w:szCs w:val="24"/>
+        </w:rPr>
+      </w:pPr>
+      <w:r>
+        <w:rPr>
+          <w:rFonts w:ascii="Arial" w:hAnsi="Arial" w:cs="Arial"/>
+          <w:b/>
+          <w:bCs/>
           <w:sz w:val="24"/>
           <w:szCs w:val="24"/>
         </w:rPr>
@@ -458,6 +476,8 @@
       <w:r>
         <w:rPr>
           <w:rFonts w:ascii="Arial" w:hAnsi="Arial" w:cs="Arial"/>
+          <w:b/>
+          <w:bCs/>
           <w:sz w:val="24"/>
           <w:szCs w:val="24"/>
         </w:rPr>
@@ -466,6 +486,8 @@
       <w:r>
         <w:rPr>
           <w:rFonts w:ascii="Arial" w:hAnsi="Arial" w:cs="Arial"/>
+          <w:b/>
+          <w:bCs/>
           <w:sz w:val="24"/>
           <w:szCs w:val="24"/>
         </w:rPr>
@@ -566,7 +588,31 @@
           <w:sz w:val="24"/>
           <w:szCs w:val="24"/>
         </w:rPr>
-        <w:t xml:space="preserve">It is expected that the service quality will suffer in the long run </w:t>
+        <w:t>Service</w:t>
+      </w:r>
+      <w:r>
+        <w:rPr>
+          <w:rFonts w:ascii="Arial" w:hAnsi="Arial" w:cs="Arial"/>
+          <w:sz w:val="24"/>
+          <w:szCs w:val="24"/>
+        </w:rPr>
+        <w:t xml:space="preserve"> quality will suffer </w:t>
+      </w:r>
+      <w:r>
+        <w:rPr>
+          <w:rFonts w:ascii="Arial" w:hAnsi="Arial" w:cs="Arial"/>
+          <w:sz w:val="24"/>
+          <w:szCs w:val="24"/>
+        </w:rPr>
+        <w:t>eventually</w:t>
+      </w:r>
+      <w:r>
+        <w:rPr>
+          <w:rFonts w:ascii="Arial" w:hAnsi="Arial" w:cs="Arial"/>
+          <w:sz w:val="24"/>
+          <w:szCs w:val="24"/>
+        </w:rPr>
+        <w:t xml:space="preserve"> </w:t>
       </w:r>
       <w:r>
         <w:rPr>
@@ -645,6 +691,20 @@
     <w:p>
       <w:pPr>
         <w:pStyle w:val="ListParagraph"/>
+        <w:tabs>
+          <w:tab w:val="left" w:pos="0"/>
+        </w:tabs>
+        <w:ind w:left="2160"/>
+        <w:rPr>
+          <w:rFonts w:ascii="Arial" w:hAnsi="Arial" w:cs="Arial"/>
+          <w:sz w:val="24"/>
+          <w:szCs w:val="24"/>
+        </w:rPr>
+      </w:pPr>
+    </w:p>
+    <w:p>
+      <w:pPr>
+        <w:pStyle w:val="ListParagraph"/>
         <w:numPr>
           <w:ilvl w:val="0"/>
           <w:numId w:val="6"/>
@@ -654,13 +714,17 @@
         </w:tabs>
         <w:rPr>
           <w:rFonts w:ascii="Arial" w:hAnsi="Arial" w:cs="Arial"/>
-          <w:sz w:val="24"/>
-          <w:szCs w:val="24"/>
-        </w:rPr>
-      </w:pPr>
-      <w:r>
-        <w:rPr>
-          <w:rFonts w:ascii="Arial" w:hAnsi="Arial" w:cs="Arial"/>
+          <w:b/>
+          <w:bCs/>
+          <w:sz w:val="24"/>
+          <w:szCs w:val="24"/>
+        </w:rPr>
+      </w:pPr>
+      <w:r>
+        <w:rPr>
+          <w:rFonts w:ascii="Arial" w:hAnsi="Arial" w:cs="Arial"/>
+          <w:b/>
+          <w:bCs/>
           <w:sz w:val="24"/>
           <w:szCs w:val="24"/>
         </w:rPr>
@@ -669,6 +733,8 @@
       <w:r>
         <w:rPr>
           <w:rFonts w:ascii="Arial" w:hAnsi="Arial" w:cs="Arial"/>
+          <w:b/>
+          <w:bCs/>
           <w:sz w:val="24"/>
           <w:szCs w:val="24"/>
         </w:rPr>
@@ -677,6 +743,8 @@
       <w:r>
         <w:rPr>
           <w:rFonts w:ascii="Arial" w:hAnsi="Arial" w:cs="Arial"/>
+          <w:b/>
+          <w:bCs/>
           <w:sz w:val="24"/>
           <w:szCs w:val="24"/>
         </w:rPr>
@@ -746,7 +814,23 @@
           <w:sz w:val="24"/>
           <w:szCs w:val="24"/>
         </w:rPr>
-        <w:t>, because they handle customer requests very efficiently today</w:t>
+        <w:t xml:space="preserve">, because they </w:t>
+      </w:r>
+      <w:r>
+        <w:rPr>
+          <w:rFonts w:ascii="Arial" w:hAnsi="Arial" w:cs="Arial"/>
+          <w:sz w:val="24"/>
+          <w:szCs w:val="24"/>
+        </w:rPr>
+        <w:t>manage</w:t>
+      </w:r>
+      <w:r>
+        <w:rPr>
+          <w:rFonts w:ascii="Arial" w:hAnsi="Arial" w:cs="Arial"/>
+          <w:sz w:val="24"/>
+          <w:szCs w:val="24"/>
+        </w:rPr>
+        <w:t xml:space="preserve"> customer requests very efficiently today</w:t>
       </w:r>
       <w:r>
         <w:rPr>
@@ -858,7 +942,23 @@
           <w:sz w:val="24"/>
           <w:szCs w:val="24"/>
         </w:rPr>
-        <w:t xml:space="preserve">Use it yourself and showcase the possibilities. </w:t>
+        <w:t xml:space="preserve">Use it yourself and </w:t>
+      </w:r>
+      <w:r>
+        <w:rPr>
+          <w:rFonts w:ascii="Arial" w:hAnsi="Arial" w:cs="Arial"/>
+          <w:sz w:val="24"/>
+          <w:szCs w:val="24"/>
+        </w:rPr>
+        <w:t>highlight</w:t>
+      </w:r>
+      <w:r>
+        <w:rPr>
+          <w:rFonts w:ascii="Arial" w:hAnsi="Arial" w:cs="Arial"/>
+          <w:sz w:val="24"/>
+          <w:szCs w:val="24"/>
+        </w:rPr>
+        <w:t xml:space="preserve"> the possibilities. </w:t>
       </w:r>
     </w:p>
     <w:p>
@@ -884,6 +984,31 @@
           <w:szCs w:val="24"/>
         </w:rPr>
         <w:t>Communicate the serious need for this. Show them it is an investment in themselves as well.</w:t>
+      </w:r>
+    </w:p>
+    <w:p>
+      <w:pPr>
+        <w:pStyle w:val="ListParagraph"/>
+        <w:numPr>
+          <w:ilvl w:val="2"/>
+          <w:numId w:val="6"/>
+        </w:numPr>
+        <w:tabs>
+          <w:tab w:val="left" w:pos="0"/>
+        </w:tabs>
+        <w:rPr>
+          <w:rFonts w:ascii="Arial" w:hAnsi="Arial" w:cs="Arial"/>
+          <w:sz w:val="24"/>
+          <w:szCs w:val="24"/>
+        </w:rPr>
+      </w:pPr>
+      <w:r>
+        <w:rPr>
+          <w:rFonts w:ascii="Arial" w:hAnsi="Arial" w:cs="Arial"/>
+          <w:sz w:val="24"/>
+          <w:szCs w:val="24"/>
+        </w:rPr>
+        <w:t>Mandate it.</w:t>
       </w:r>
     </w:p>
     <w:p>
@@ -1413,7 +1538,7 @@
           </mc:Choice>
           <mc:Fallback>
             <w:pict>
-              <v:shapetype w14:anchorId="7EFA3BD4" id="_x0000_t75" coordsize="21600,21600" o:spt="75" o:preferrelative="t" path="m@4@5l@4@11@9@11@9@5xe" filled="f" stroked="f">
+              <v:shapetype w14:anchorId="4EB381E3" id="_x0000_t75" coordsize="21600,21600" o:spt="75" o:preferrelative="t" path="m@4@5l@4@11@9@11@9@5xe" filled="f" stroked="f">
                 <v:stroke joinstyle="miter"/>
                 <v:formulas>
                   <v:f eqn="if lineDrawn pixelLineWidth 0"/>
@@ -1706,7 +1831,7 @@
           </mc:Choice>
           <mc:Fallback>
             <w:pict>
-              <v:shape w14:anchorId="10FB2E19" id="Ink 9" o:spid="_x0000_s1026" type="#_x0000_t75" style="position:absolute;margin-left:53.7pt;margin-top:9.8pt;width:359.9pt;height:165.95pt;z-index:251658752;visibility:visible;mso-wrap-style:square;mso-wrap-distance-left:9pt;mso-wrap-distance-top:0;mso-wrap-distance-right:9pt;mso-wrap-distance-bottom:0;mso-position-horizontal:absolute;mso-position-horizontal-relative:text;mso-position-vertical:absolute;mso-position-vertical-relative:text" o:gfxdata="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">
+              <v:shape w14:anchorId="5AF13664" id="Ink 9" o:spid="_x0000_s1026" type="#_x0000_t75" style="position:absolute;margin-left:53.7pt;margin-top:9.8pt;width:359.9pt;height:165.95pt;z-index:251658752;visibility:visible;mso-wrap-style:square;mso-wrap-distance-left:9pt;mso-wrap-distance-top:0;mso-wrap-distance-right:9pt;mso-wrap-distance-bottom:0;mso-position-horizontal:absolute;mso-position-horizontal-relative:text;mso-position-vertical:absolute;mso-position-vertical-relative:text" o:gfxdata="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">
                 <v:imagedata r:id="rId9" o:title=""/>
               </v:shape>
             </w:pict>
@@ -1754,7 +1879,7 @@
           </mc:Choice>
           <mc:Fallback>
             <w:pict>
-              <v:shape w14:anchorId="6D39C75A" id="Ink 8" o:spid="_x0000_s1026" type="#_x0000_t75" style="position:absolute;margin-left:330.6pt;margin-top:98.2pt;width:91.85pt;height:78.55pt;z-index:251657728;visibility:visible;mso-wrap-style:square;mso-wrap-distance-left:9pt;mso-wrap-distance-top:0;mso-wrap-distance-right:9pt;mso-wrap-distance-bottom:0;mso-position-horizontal:absolute;mso-position-horizontal-relative:text;mso-position-vertical:absolute;mso-position-vertical-relative:text" o:gfxdata="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">
+              <v:shape w14:anchorId="6252EE99" id="Ink 8" o:spid="_x0000_s1026" type="#_x0000_t75" style="position:absolute;margin-left:330.6pt;margin-top:98.2pt;width:91.85pt;height:78.55pt;z-index:251657728;visibility:visible;mso-wrap-style:square;mso-wrap-distance-left:9pt;mso-wrap-distance-top:0;mso-wrap-distance-right:9pt;mso-wrap-distance-bottom:0;mso-position-horizontal:absolute;mso-position-horizontal-relative:text;mso-position-vertical:absolute;mso-position-vertical-relative:text" o:gfxdata="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">
                 <v:imagedata r:id="rId11" o:title=""/>
               </v:shape>
             </w:pict>
@@ -1802,7 +1927,7 @@
           </mc:Choice>
           <mc:Fallback>
             <w:pict>
-              <v:shape w14:anchorId="3A01B42D" id="Ink 7" o:spid="_x0000_s1026" type="#_x0000_t75" style="position:absolute;margin-left:54.15pt;margin-top:75.45pt;width:277.5pt;height:108.1pt;z-index:251656704;visibility:visible;mso-wrap-style:square;mso-wrap-distance-left:9pt;mso-wrap-distance-top:0;mso-wrap-distance-right:9pt;mso-wrap-distance-bottom:0;mso-position-horizontal:absolute;mso-position-horizontal-relative:text;mso-position-vertical:absolute;mso-position-vertical-relative:text" o:gfxdata="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">
+              <v:shape w14:anchorId="38690C09" id="Ink 7" o:spid="_x0000_s1026" type="#_x0000_t75" style="position:absolute;margin-left:54.15pt;margin-top:75.45pt;width:277.5pt;height:108.1pt;z-index:251656704;visibility:visible;mso-wrap-style:square;mso-wrap-distance-left:9pt;mso-wrap-distance-top:0;mso-wrap-distance-right:9pt;mso-wrap-distance-bottom:0;mso-position-horizontal:absolute;mso-position-horizontal-relative:text;mso-position-vertical:absolute;mso-position-vertical-relative:text" o:gfxdata="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">
                 <v:imagedata r:id="rId13" o:title=""/>
               </v:shape>
             </w:pict>
@@ -1850,7 +1975,7 @@
           </mc:Choice>
           <mc:Fallback>
             <w:pict>
-              <v:shape w14:anchorId="5B83F3F4" id="Ink 6" o:spid="_x0000_s1026" type="#_x0000_t75" style="position:absolute;margin-left:50.4pt;margin-top:179.15pt;width:4.15pt;height:4.25pt;z-index:251654656;visibility:visible;mso-wrap-style:square;mso-wrap-distance-left:9pt;mso-wrap-distance-top:0;mso-wrap-distance-right:9pt;mso-wrap-distance-bottom:0;mso-position-horizontal:absolute;mso-position-horizontal-relative:text;mso-position-vertical:absolute;mso-position-vertical-relative:text" o:gfxdata="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">
+              <v:shape w14:anchorId="414A49AC" id="Ink 6" o:spid="_x0000_s1026" type="#_x0000_t75" style="position:absolute;margin-left:50.4pt;margin-top:179.15pt;width:4.15pt;height:4.25pt;z-index:251654656;visibility:visible;mso-wrap-style:square;mso-wrap-distance-left:9pt;mso-wrap-distance-top:0;mso-wrap-distance-right:9pt;mso-wrap-distance-bottom:0;mso-position-horizontal:absolute;mso-position-horizontal-relative:text;mso-position-vertical:absolute;mso-position-vertical-relative:text" o:gfxdata="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">
                 <v:imagedata r:id="rId15" o:title=""/>
               </v:shape>
             </w:pict>
@@ -1897,7 +2022,7 @@
           </mc:Choice>
           <mc:Fallback>
             <w:pict>
-              <v:shape w14:anchorId="736D83AE" id="Ink 3" o:spid="_x0000_s1026" type="#_x0000_t75" style="position:absolute;margin-left:62.8pt;margin-top:157.2pt;width:.75pt;height:.75pt;z-index:251653632;visibility:visible;mso-wrap-style:square;mso-wrap-distance-left:9pt;mso-wrap-distance-top:0;mso-wrap-distance-right:9pt;mso-wrap-distance-bottom:0;mso-position-horizontal:absolute;mso-position-horizontal-relative:text;mso-position-vertical:absolute;mso-position-vertical-relative:text" o:gfxdata="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">
+              <v:shape w14:anchorId="3027D1F9" id="Ink 3" o:spid="_x0000_s1026" type="#_x0000_t75" style="position:absolute;margin-left:62.8pt;margin-top:157.2pt;width:.75pt;height:.75pt;z-index:251653632;visibility:visible;mso-wrap-style:square;mso-wrap-distance-left:9pt;mso-wrap-distance-top:0;mso-wrap-distance-right:9pt;mso-wrap-distance-bottom:0;mso-position-horizontal:absolute;mso-position-horizontal-relative:text;mso-position-vertical:absolute;mso-position-vertical-relative:text" o:gfxdata="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">
                 <v:imagedata r:id="rId17" o:title=""/>
               </v:shape>
             </w:pict>
@@ -1944,7 +2069,7 @@
           </mc:Choice>
           <mc:Fallback>
             <w:pict>
-              <v:shape w14:anchorId="4D388FF6" id="Ink 2" o:spid="_x0000_s1026" type="#_x0000_t75" style="position:absolute;margin-left:133pt;margin-top:218.95pt;width:.75pt;height:.75pt;z-index:251651584;visibility:visible;mso-wrap-style:square;mso-wrap-distance-left:9pt;mso-wrap-distance-top:0;mso-wrap-distance-right:9pt;mso-wrap-distance-bottom:0;mso-position-horizontal:absolute;mso-position-horizontal-relative:text;mso-position-vertical:absolute;mso-position-vertical-relative:text" o:gfxdata="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">
+              <v:shape w14:anchorId="72DA5D67" id="Ink 2" o:spid="_x0000_s1026" type="#_x0000_t75" style="position:absolute;margin-left:133pt;margin-top:218.95pt;width:.75pt;height:.75pt;z-index:251651584;visibility:visible;mso-wrap-style:square;mso-wrap-distance-left:9pt;mso-wrap-distance-top:0;mso-wrap-distance-right:9pt;mso-wrap-distance-bottom:0;mso-position-horizontal:absolute;mso-position-horizontal-relative:text;mso-position-vertical:absolute;mso-position-vertical-relative:text" o:gfxdata="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">
                 <v:imagedata r:id="rId17" o:title=""/>
               </v:shape>
             </w:pict>
@@ -2215,13 +2340,17 @@
         <w:contextualSpacing w:val="0"/>
         <w:rPr>
           <w:rFonts w:ascii="Arial" w:hAnsi="Arial" w:cs="Arial"/>
-          <w:sz w:val="24"/>
-          <w:szCs w:val="24"/>
-        </w:rPr>
-      </w:pPr>
-      <w:r>
-        <w:rPr>
-          <w:rFonts w:ascii="Arial" w:hAnsi="Arial" w:cs="Arial"/>
+          <w:b/>
+          <w:bCs/>
+          <w:sz w:val="24"/>
+          <w:szCs w:val="24"/>
+        </w:rPr>
+      </w:pPr>
+      <w:r>
+        <w:rPr>
+          <w:rFonts w:ascii="Arial" w:hAnsi="Arial" w:cs="Arial"/>
+          <w:b/>
+          <w:bCs/>
           <w:sz w:val="24"/>
           <w:szCs w:val="24"/>
         </w:rPr>
@@ -2280,7 +2409,39 @@
           <w:sz w:val="24"/>
           <w:szCs w:val="24"/>
         </w:rPr>
-        <w:t>There is a constraint and a re-enforcing loop and balancing loop. It would be easy to use Shift the Burden / Addiction as well, as there is a fit for that too. In the end, I went with Limits to Success, because this is a scenario that hasn’t occurred yet and we are exploring a future state of the business. Hopefully this will flesh out problems and offer insights for solutions.</w:t>
+        <w:t xml:space="preserve">There is a constraint and a re-enforcing loop and balancing loop. It would be easy to use Shift the Burden / Addiction as well, as there is a fit for that too. In the end, I went with Limits to Success, because this is a scenario that </w:t>
+      </w:r>
+      <w:r>
+        <w:rPr>
+          <w:rFonts w:ascii="Arial" w:hAnsi="Arial" w:cs="Arial"/>
+          <w:sz w:val="24"/>
+          <w:szCs w:val="24"/>
+        </w:rPr>
+        <w:t>has not</w:t>
+      </w:r>
+      <w:r>
+        <w:rPr>
+          <w:rFonts w:ascii="Arial" w:hAnsi="Arial" w:cs="Arial"/>
+          <w:sz w:val="24"/>
+          <w:szCs w:val="24"/>
+        </w:rPr>
+        <w:t xml:space="preserve"> occurred yet and we are exploring a future state of the business. </w:t>
+      </w:r>
+      <w:r>
+        <w:rPr>
+          <w:rFonts w:ascii="Arial" w:hAnsi="Arial" w:cs="Arial"/>
+          <w:sz w:val="24"/>
+          <w:szCs w:val="24"/>
+        </w:rPr>
+        <w:t>Hopefully,</w:t>
+      </w:r>
+      <w:r>
+        <w:rPr>
+          <w:rFonts w:ascii="Arial" w:hAnsi="Arial" w:cs="Arial"/>
+          <w:sz w:val="24"/>
+          <w:szCs w:val="24"/>
+        </w:rPr>
+        <w:t xml:space="preserve"> this will flesh out problems and offer insights for solutions.</w:t>
       </w:r>
     </w:p>
     <w:p>
@@ -2314,13 +2475,17 @@
         <w:contextualSpacing w:val="0"/>
         <w:rPr>
           <w:rFonts w:ascii="Arial" w:hAnsi="Arial" w:cs="Arial"/>
-          <w:sz w:val="24"/>
-          <w:szCs w:val="24"/>
-        </w:rPr>
-      </w:pPr>
-      <w:r>
-        <w:rPr>
-          <w:rFonts w:ascii="Arial" w:hAnsi="Arial" w:cs="Arial"/>
+          <w:b/>
+          <w:bCs/>
+          <w:sz w:val="24"/>
+          <w:szCs w:val="24"/>
+        </w:rPr>
+      </w:pPr>
+      <w:r>
+        <w:rPr>
+          <w:rFonts w:ascii="Arial" w:hAnsi="Arial" w:cs="Arial"/>
+          <w:b/>
+          <w:bCs/>
           <w:sz w:val="24"/>
           <w:szCs w:val="24"/>
         </w:rPr>
@@ -2385,7 +2550,79 @@
           <w:sz w:val="24"/>
           <w:szCs w:val="24"/>
         </w:rPr>
-        <w:t>There will likely be less use of the new software as analysts will won’t to go with what they are most familiar with. Using the new software would help improve service quality over time(B2). Only the new software can keep up with the customer demand. Due to the comfort of using the old software, the analysts will use it to deliver new product, thus the use of the new software will be negated. The main constraint here is that customers will demand new product that can only be delivered by the new software that other competitors are likely already using.</w:t>
+        <w:t>there</w:t>
+      </w:r>
+      <w:r>
+        <w:rPr>
+          <w:rFonts w:ascii="Arial" w:hAnsi="Arial" w:cs="Arial"/>
+          <w:sz w:val="24"/>
+          <w:szCs w:val="24"/>
+        </w:rPr>
+        <w:t xml:space="preserve"> will </w:t>
+      </w:r>
+      <w:r>
+        <w:rPr>
+          <w:rFonts w:ascii="Arial" w:hAnsi="Arial" w:cs="Arial"/>
+          <w:sz w:val="24"/>
+          <w:szCs w:val="24"/>
+        </w:rPr>
+        <w:t>be</w:t>
+      </w:r>
+      <w:r>
+        <w:rPr>
+          <w:rFonts w:ascii="Arial" w:hAnsi="Arial" w:cs="Arial"/>
+          <w:sz w:val="24"/>
+          <w:szCs w:val="24"/>
+        </w:rPr>
+        <w:t xml:space="preserve"> less use of the new software as analysts will go with what they are most familiar with. Using the new software would help improve service quality over time</w:t>
+      </w:r>
+      <w:r>
+        <w:rPr>
+          <w:rFonts w:ascii="Arial" w:hAnsi="Arial" w:cs="Arial"/>
+          <w:sz w:val="24"/>
+          <w:szCs w:val="24"/>
+        </w:rPr>
+        <w:t xml:space="preserve"> </w:t>
+      </w:r>
+      <w:r>
+        <w:rPr>
+          <w:rFonts w:ascii="Arial" w:hAnsi="Arial" w:cs="Arial"/>
+          <w:sz w:val="24"/>
+          <w:szCs w:val="24"/>
+        </w:rPr>
+        <w:t xml:space="preserve">(B2). Only the new software can keep up with the </w:t>
+      </w:r>
+      <w:r>
+        <w:rPr>
+          <w:rFonts w:ascii="Arial" w:hAnsi="Arial" w:cs="Arial"/>
+          <w:sz w:val="24"/>
+          <w:szCs w:val="24"/>
+        </w:rPr>
+        <w:t xml:space="preserve">future </w:t>
+      </w:r>
+      <w:r>
+        <w:rPr>
+          <w:rFonts w:ascii="Arial" w:hAnsi="Arial" w:cs="Arial"/>
+          <w:sz w:val="24"/>
+          <w:szCs w:val="24"/>
+        </w:rPr>
+        <w:t xml:space="preserve">customer demand. Due to the comfort of using the old software, the analysts will use it to deliver new product, thus the use of the new software will be negated. The main constraint here is that customers will demand new product that can only be delivered by the new software that other competitors are </w:t>
+      </w:r>
+      <w:r>
+        <w:rPr>
+          <w:rFonts w:ascii="Arial" w:hAnsi="Arial" w:cs="Arial"/>
+          <w:sz w:val="24"/>
+          <w:szCs w:val="24"/>
+        </w:rPr>
+        <w:t>already</w:t>
+      </w:r>
+      <w:r>
+        <w:rPr>
+          <w:rFonts w:ascii="Arial" w:hAnsi="Arial" w:cs="Arial"/>
+          <w:sz w:val="24"/>
+          <w:szCs w:val="24"/>
+        </w:rPr>
+        <w:t xml:space="preserve"> using.</w:t>
       </w:r>
     </w:p>
     <w:p>
@@ -2409,17 +2646,21 @@
         <w:contextualSpacing w:val="0"/>
         <w:rPr>
           <w:rFonts w:ascii="Arial" w:hAnsi="Arial" w:cs="Arial"/>
-          <w:sz w:val="24"/>
-          <w:szCs w:val="24"/>
-        </w:rPr>
-      </w:pPr>
-      <w:r>
-        <w:rPr>
-          <w:rFonts w:ascii="Arial" w:hAnsi="Arial" w:cs="Arial"/>
-          <w:sz w:val="24"/>
-          <w:szCs w:val="24"/>
-        </w:rPr>
-        <w:t>What is the main problem that needs to be addressed in this case study?</w:t>
+          <w:b/>
+          <w:bCs/>
+          <w:sz w:val="24"/>
+          <w:szCs w:val="24"/>
+        </w:rPr>
+      </w:pPr>
+      <w:r>
+        <w:rPr>
+          <w:rFonts w:ascii="Arial" w:hAnsi="Arial" w:cs="Arial"/>
+          <w:b/>
+          <w:bCs/>
+          <w:sz w:val="24"/>
+          <w:szCs w:val="24"/>
+        </w:rPr>
+        <w:t>Main Problem</w:t>
       </w:r>
     </w:p>
     <w:p>
@@ -2441,7 +2682,19 @@
         <w:rPr>
           <w:rFonts w:ascii="Arial" w:eastAsia="Times New Roman" w:hAnsi="Arial" w:cs="Arial"/>
         </w:rPr>
-        <w:t>The main problem that needs to be addressed here is that data analysts need to start using the new software. Sooner or later, they will be forced to anyway as customers demand for new product will force th</w:t>
+        <w:t xml:space="preserve">The main problem that needs to be addressed here is that data analysts need to start using the new software. </w:t>
+      </w:r>
+      <w:r>
+        <w:rPr>
+          <w:rFonts w:ascii="Arial" w:eastAsia="Times New Roman" w:hAnsi="Arial" w:cs="Arial"/>
+        </w:rPr>
+        <w:t>Eventually</w:t>
+      </w:r>
+      <w:r>
+        <w:rPr>
+          <w:rFonts w:ascii="Arial" w:eastAsia="Times New Roman" w:hAnsi="Arial" w:cs="Arial"/>
+        </w:rPr>
+        <w:t>, they will be forced to anyway as customers demand for new product will force th</w:t>
       </w:r>
       <w:r>
         <w:rPr>
@@ -2706,6 +2959,14 @@
         </w:rPr>
         <w:t xml:space="preserve">the team. People are not math formulas and if you are not sincere in your delivery, people can sometimes tell. </w:t>
       </w:r>
+      <w:r>
+        <w:rPr>
+          <w:rFonts w:ascii="Arial" w:hAnsi="Arial" w:cs="Arial"/>
+          <w:sz w:val="24"/>
+          <w:szCs w:val="24"/>
+        </w:rPr>
+        <w:t>This failure might leave you worse off in the end. Training is also still a challenge and not addressed in the main solution. To even get there, we really need staff input and buy-in first.</w:t>
+      </w:r>
     </w:p>
     <w:p>
       <w:pPr>
@@ -2793,7 +3054,31 @@
         <w:rPr>
           <w:rFonts w:ascii="Arial" w:eastAsia="Times New Roman" w:hAnsi="Arial" w:cs="Arial"/>
         </w:rPr>
-        <w:t>Gamification is another solution I thought about, Give some large incentives for learning the new software. However, I feel like their motivation would still not have the basic understanding of why they need to do this.</w:t>
+        <w:t>Gamification is another solution I thought about</w:t>
+      </w:r>
+      <w:r>
+        <w:rPr>
+          <w:rFonts w:ascii="Arial" w:eastAsia="Times New Roman" w:hAnsi="Arial" w:cs="Arial"/>
+        </w:rPr>
+        <w:t>.</w:t>
+      </w:r>
+      <w:r>
+        <w:rPr>
+          <w:rFonts w:ascii="Arial" w:eastAsia="Times New Roman" w:hAnsi="Arial" w:cs="Arial"/>
+        </w:rPr>
+        <w:t xml:space="preserve"> </w:t>
+      </w:r>
+      <w:r>
+        <w:rPr>
+          <w:rFonts w:ascii="Arial" w:eastAsia="Times New Roman" w:hAnsi="Arial" w:cs="Arial"/>
+        </w:rPr>
+        <w:t>Give</w:t>
+      </w:r>
+      <w:r>
+        <w:rPr>
+          <w:rFonts w:ascii="Arial" w:eastAsia="Times New Roman" w:hAnsi="Arial" w:cs="Arial"/>
+        </w:rPr>
+        <w:t xml:space="preserve"> some large incentives for learning the new software. However, I feel like their motivation would still not have the basic understanding of why they need to do this.</w:t>
       </w:r>
     </w:p>
     <w:p>

</xml_diff>